<commit_message>
added scratch lesson plans
</commit_message>
<xml_diff>
--- a/scratch/scratch-video.docx
+++ b/scratch/scratch-video.docx
@@ -638,7 +638,67 @@
           <w:sz w:val="40"/>
           <w:szCs w:val="40"/>
         </w:rPr>
-        <w:t>Choose a sprite. Type “drum” into the search box and choose a suitable instrument.</w:t>
+        <w:t>Choose a sprite</w:t>
+      </w:r>
+      <w:r>
+        <w:rPr>
+          <w:sz w:val="40"/>
+          <w:szCs w:val="40"/>
+        </w:rPr>
+        <w:t xml:space="preserve"> from ‘</w:t>
+      </w:r>
+      <w:r>
+        <w:rPr>
+          <w:b/>
+          <w:bCs/>
+          <w:sz w:val="40"/>
+          <w:szCs w:val="40"/>
+        </w:rPr>
+        <w:t>Music’</w:t>
+      </w:r>
+      <w:r>
+        <w:rPr>
+          <w:sz w:val="40"/>
+          <w:szCs w:val="40"/>
+        </w:rPr>
+        <w:t xml:space="preserve">. </w:t>
+      </w:r>
+      <w:r>
+        <w:rPr>
+          <w:sz w:val="40"/>
+          <w:szCs w:val="40"/>
+        </w:rPr>
+        <w:t>Select</w:t>
+      </w:r>
+      <w:r>
+        <w:rPr>
+          <w:sz w:val="40"/>
+          <w:szCs w:val="40"/>
+        </w:rPr>
+        <w:t xml:space="preserve"> a </w:t>
+      </w:r>
+      <w:r>
+        <w:rPr>
+          <w:b/>
+          <w:bCs/>
+          <w:sz w:val="40"/>
+          <w:szCs w:val="40"/>
+        </w:rPr>
+        <w:t>drum</w:t>
+      </w:r>
+      <w:r>
+        <w:rPr>
+          <w:sz w:val="40"/>
+          <w:szCs w:val="40"/>
+        </w:rPr>
+        <w:t xml:space="preserve"> (percussion instrument)</w:t>
+      </w:r>
+      <w:r>
+        <w:rPr>
+          <w:sz w:val="40"/>
+          <w:szCs w:val="40"/>
+        </w:rPr>
+        <w:t>.</w:t>
       </w:r>
     </w:p>
     <w:p>
@@ -976,42 +1036,7 @@
           <w:sz w:val="40"/>
           <w:szCs w:val="40"/>
         </w:rPr>
-        <w:t xml:space="preserve"> </w:t>
-      </w:r>
-      <w:r>
-        <w:rPr>
-          <w:sz w:val="40"/>
-          <w:szCs w:val="40"/>
-        </w:rPr>
-        <w:t xml:space="preserve">‘&gt;’ </w:t>
-      </w:r>
-      <w:r>
-        <w:rPr>
-          <w:sz w:val="40"/>
-          <w:szCs w:val="40"/>
-        </w:rPr>
-        <w:t>tes</w:t>
-      </w:r>
-      <w:r>
-        <w:rPr>
-          <w:sz w:val="40"/>
-          <w:szCs w:val="40"/>
-        </w:rPr>
-        <w:t>t</w:t>
-      </w:r>
-      <w:r>
-        <w:rPr>
-          <w:sz w:val="40"/>
-          <w:szCs w:val="40"/>
-        </w:rPr>
-        <w:t>.</w:t>
-      </w:r>
-      <w:r>
-        <w:rPr>
-          <w:sz w:val="40"/>
-          <w:szCs w:val="40"/>
-        </w:rPr>
-        <w:t xml:space="preserve"> </w:t>
+        <w:t xml:space="preserve"> ‘&gt;’ test. </w:t>
       </w:r>
       <w:r>
         <w:rPr>
@@ -1056,7 +1081,21 @@
           <w:sz w:val="40"/>
           <w:szCs w:val="40"/>
         </w:rPr>
-        <w:t>” sensor to the lefthand side of the ‘&lt;’.</w:t>
+        <w:t>” sensor to the lefthand side of the ‘</w:t>
+      </w:r>
+      <w:r>
+        <w:rPr>
+          <w:sz w:val="40"/>
+          <w:szCs w:val="40"/>
+        </w:rPr>
+        <w:t>&gt;</w:t>
+      </w:r>
+      <w:r>
+        <w:rPr>
+          <w:sz w:val="40"/>
+          <w:szCs w:val="40"/>
+        </w:rPr>
+        <w:t>’.</w:t>
       </w:r>
     </w:p>
     <w:p>

</xml_diff>